<commit_message>
Redefined SQL Query Customer
</commit_message>
<xml_diff>
--- a/Documentation/SDLC-Bike-Rental_DBMS(GROUP_C).docx
+++ b/Documentation/SDLC-Bike-Rental_DBMS(GROUP_C).docx
@@ -891,6 +891,40 @@
         </w:rPr>
         <w:t xml:space="preserve"> core</w:t>
       </w:r>
+      <w:r>
+        <w:rPr>
+          <w:sz w:val="24"/>
+          <w:szCs w:val="24"/>
+        </w:rPr>
+        <w:t xml:space="preserve"> transactional duties like processing rentals, and payments at a location. Also responsible for logging bike transfers between locations.</w:t>
+      </w:r>
+    </w:p>
+    <w:p>
+      <w:pPr>
+        <w:pStyle w:val="ListParagraph"/>
+        <w:numPr>
+          <w:ilvl w:val="0"/>
+          <w:numId w:val="16"/>
+        </w:numPr>
+        <w:jc w:val="both"/>
+        <w:rPr>
+          <w:b/>
+          <w:bCs/>
+          <w:color w:val="00B0F0"/>
+          <w:sz w:val="24"/>
+          <w:szCs w:val="24"/>
+        </w:rPr>
+      </w:pPr>
+      <w:r>
+        <w:rPr>
+          <w:b/>
+          <w:bCs/>
+          <w:color w:val="00B0F0"/>
+          <w:sz w:val="24"/>
+          <w:szCs w:val="24"/>
+        </w:rPr>
+        <w:t>M</w:t>
+      </w:r>
     </w:p>
     <w:p>
       <w:pPr>
@@ -947,7 +981,6 @@
           <w:sz w:val="24"/>
           <w:szCs w:val="24"/>
         </w:rPr>
-        <w:lastRenderedPageBreak/>
         <w:t>Administrator:</w:t>
       </w:r>
       <w:r>
@@ -1936,6 +1969,7 @@
           <w:sz w:val="24"/>
           <w:szCs w:val="24"/>
         </w:rPr>
+        <w:lastRenderedPageBreak/>
         <w:t>Tracking the most popular bikes and rental locations</w:t>
       </w:r>
       <w:r>

</xml_diff>

<commit_message>
Redefined seed SQL script
</commit_message>
<xml_diff>
--- a/Documentation/SDLC-Bike-Rental_DBMS(GROUP_C).docx
+++ b/Documentation/SDLC-Bike-Rental_DBMS(GROUP_C).docx
@@ -1272,25 +1272,12 @@
     </w:p>
     <w:p>
       <w:pPr>
-        <w:jc w:val="both"/>
-        <w:rPr>
-          <w:b/>
-          <w:bCs/>
-          <w:color w:val="C45911" w:themeColor="accent2" w:themeShade="BF"/>
-          <w:sz w:val="28"/>
-          <w:szCs w:val="28"/>
-        </w:rPr>
-      </w:pPr>
-    </w:p>
-    <w:p>
-      <w:pPr>
-        <w:jc w:val="both"/>
-        <w:rPr>
-          <w:b/>
-          <w:bCs/>
-          <w:color w:val="C45911" w:themeColor="accent2" w:themeShade="BF"/>
-          <w:sz w:val="28"/>
-          <w:szCs w:val="28"/>
+        <w:pStyle w:val="ListParagraph"/>
+        <w:ind w:left="2220"/>
+        <w:jc w:val="both"/>
+        <w:rPr>
+          <w:sz w:val="24"/>
+          <w:szCs w:val="24"/>
         </w:rPr>
       </w:pPr>
     </w:p>
@@ -1762,42 +1749,42 @@
           <w:sz w:val="24"/>
           <w:szCs w:val="24"/>
         </w:rPr>
+        <w:t xml:space="preserve">Taking </w:t>
+      </w:r>
+      <w:r>
+        <w:rPr>
+          <w:sz w:val="24"/>
+          <w:szCs w:val="24"/>
+        </w:rPr>
+        <w:t>Record w</w:t>
+      </w:r>
+      <w:r>
+        <w:rPr>
+          <w:sz w:val="24"/>
+          <w:szCs w:val="24"/>
+        </w:rPr>
+        <w:t>henever a bike is rented, including the start time, location, and customer.</w:t>
+      </w:r>
+    </w:p>
+    <w:p>
+      <w:pPr>
+        <w:pStyle w:val="ListParagraph"/>
+        <w:numPr>
+          <w:ilvl w:val="0"/>
+          <w:numId w:val="5"/>
+        </w:numPr>
+        <w:jc w:val="both"/>
+        <w:rPr>
+          <w:sz w:val="24"/>
+          <w:szCs w:val="24"/>
+        </w:rPr>
+      </w:pPr>
+      <w:r>
+        <w:rPr>
+          <w:sz w:val="24"/>
+          <w:szCs w:val="24"/>
+        </w:rPr>
         <w:lastRenderedPageBreak/>
-        <w:t xml:space="preserve">Taking </w:t>
-      </w:r>
-      <w:r>
-        <w:rPr>
-          <w:sz w:val="24"/>
-          <w:szCs w:val="24"/>
-        </w:rPr>
-        <w:t>Record w</w:t>
-      </w:r>
-      <w:r>
-        <w:rPr>
-          <w:sz w:val="24"/>
-          <w:szCs w:val="24"/>
-        </w:rPr>
-        <w:t>henever a bike is rented, including the start time, location, and customer.</w:t>
-      </w:r>
-    </w:p>
-    <w:p>
-      <w:pPr>
-        <w:pStyle w:val="ListParagraph"/>
-        <w:numPr>
-          <w:ilvl w:val="0"/>
-          <w:numId w:val="5"/>
-        </w:numPr>
-        <w:jc w:val="both"/>
-        <w:rPr>
-          <w:sz w:val="24"/>
-          <w:szCs w:val="24"/>
-        </w:rPr>
-      </w:pPr>
-      <w:r>
-        <w:rPr>
-          <w:sz w:val="24"/>
-          <w:szCs w:val="24"/>
-        </w:rPr>
         <w:t xml:space="preserve">Taking </w:t>
       </w:r>
       <w:r>
@@ -2409,6 +2396,7 @@
           <w:szCs w:val="24"/>
         </w:rPr>
       </w:pPr>
+      <w:proofErr w:type="spellStart"/>
       <w:r>
         <w:rPr>
           <w:b/>
@@ -2419,6 +2407,7 @@
         </w:rPr>
         <w:t>CustomerID</w:t>
       </w:r>
+      <w:proofErr w:type="spellEnd"/>
       <w:r>
         <w:rPr>
           <w:b/>
@@ -2519,15 +2508,27 @@
           <w:szCs w:val="24"/>
         </w:rPr>
       </w:pPr>
-      <w:r>
-        <w:rPr>
-          <w:b/>
-          <w:bCs/>
-          <w:color w:val="00B0F0"/>
-          <w:sz w:val="24"/>
-          <w:szCs w:val="24"/>
-        </w:rPr>
-        <w:t xml:space="preserve">LastName </w:t>
+      <w:proofErr w:type="spellStart"/>
+      <w:r>
+        <w:rPr>
+          <w:b/>
+          <w:bCs/>
+          <w:color w:val="00B0F0"/>
+          <w:sz w:val="24"/>
+          <w:szCs w:val="24"/>
+        </w:rPr>
+        <w:t>LastName</w:t>
+      </w:r>
+      <w:proofErr w:type="spellEnd"/>
+      <w:r>
+        <w:rPr>
+          <w:b/>
+          <w:bCs/>
+          <w:color w:val="00B0F0"/>
+          <w:sz w:val="24"/>
+          <w:szCs w:val="24"/>
+        </w:rPr>
+        <w:t xml:space="preserve"> </w:t>
       </w:r>
       <w:r>
         <w:rPr>
@@ -2619,15 +2620,27 @@
           <w:szCs w:val="24"/>
         </w:rPr>
       </w:pPr>
-      <w:r>
-        <w:rPr>
-          <w:b/>
-          <w:bCs/>
-          <w:color w:val="00B0F0"/>
-          <w:sz w:val="24"/>
-          <w:szCs w:val="24"/>
-        </w:rPr>
-        <w:t xml:space="preserve">PhoneNumber </w:t>
+      <w:proofErr w:type="spellStart"/>
+      <w:r>
+        <w:rPr>
+          <w:b/>
+          <w:bCs/>
+          <w:color w:val="00B0F0"/>
+          <w:sz w:val="24"/>
+          <w:szCs w:val="24"/>
+        </w:rPr>
+        <w:t>PhoneNumber</w:t>
+      </w:r>
+      <w:proofErr w:type="spellEnd"/>
+      <w:r>
+        <w:rPr>
+          <w:b/>
+          <w:bCs/>
+          <w:color w:val="00B0F0"/>
+          <w:sz w:val="24"/>
+          <w:szCs w:val="24"/>
+        </w:rPr>
+        <w:t xml:space="preserve"> </w:t>
       </w:r>
       <w:r>
         <w:rPr>
@@ -2669,15 +2682,27 @@
           <w:szCs w:val="24"/>
         </w:rPr>
       </w:pPr>
-      <w:r>
-        <w:rPr>
-          <w:b/>
-          <w:bCs/>
-          <w:color w:val="00B0F0"/>
-          <w:sz w:val="24"/>
-          <w:szCs w:val="24"/>
-        </w:rPr>
-        <w:t xml:space="preserve">DateOfBirth </w:t>
+      <w:proofErr w:type="spellStart"/>
+      <w:r>
+        <w:rPr>
+          <w:b/>
+          <w:bCs/>
+          <w:color w:val="00B0F0"/>
+          <w:sz w:val="24"/>
+          <w:szCs w:val="24"/>
+        </w:rPr>
+        <w:t>DateOfBirth</w:t>
+      </w:r>
+      <w:proofErr w:type="spellEnd"/>
+      <w:r>
+        <w:rPr>
+          <w:b/>
+          <w:bCs/>
+          <w:color w:val="00B0F0"/>
+          <w:sz w:val="24"/>
+          <w:szCs w:val="24"/>
+        </w:rPr>
+        <w:t xml:space="preserve"> </w:t>
       </w:r>
       <w:r>
         <w:rPr>
@@ -2719,15 +2744,27 @@
           <w:szCs w:val="24"/>
         </w:rPr>
       </w:pPr>
-      <w:r>
-        <w:rPr>
-          <w:b/>
-          <w:bCs/>
-          <w:color w:val="00B0F0"/>
-          <w:sz w:val="24"/>
-          <w:szCs w:val="24"/>
-        </w:rPr>
-        <w:t xml:space="preserve">RegistrationDate </w:t>
+      <w:proofErr w:type="spellStart"/>
+      <w:r>
+        <w:rPr>
+          <w:b/>
+          <w:bCs/>
+          <w:color w:val="00B0F0"/>
+          <w:sz w:val="24"/>
+          <w:szCs w:val="24"/>
+        </w:rPr>
+        <w:t>RegistrationDate</w:t>
+      </w:r>
+      <w:proofErr w:type="spellEnd"/>
+      <w:r>
+        <w:rPr>
+          <w:b/>
+          <w:bCs/>
+          <w:color w:val="00B0F0"/>
+          <w:sz w:val="24"/>
+          <w:szCs w:val="24"/>
+        </w:rPr>
+        <w:t xml:space="preserve"> </w:t>
       </w:r>
       <w:r>
         <w:rPr>
@@ -2776,15 +2813,27 @@
           <w:szCs w:val="24"/>
         </w:rPr>
       </w:pPr>
-      <w:r>
-        <w:rPr>
-          <w:b/>
-          <w:bCs/>
-          <w:color w:val="00B0F0"/>
-          <w:sz w:val="24"/>
-          <w:szCs w:val="24"/>
-        </w:rPr>
-        <w:t xml:space="preserve">PasswordHash </w:t>
+      <w:proofErr w:type="spellStart"/>
+      <w:r>
+        <w:rPr>
+          <w:b/>
+          <w:bCs/>
+          <w:color w:val="00B0F0"/>
+          <w:sz w:val="24"/>
+          <w:szCs w:val="24"/>
+        </w:rPr>
+        <w:t>PasswordHash</w:t>
+      </w:r>
+      <w:proofErr w:type="spellEnd"/>
+      <w:r>
+        <w:rPr>
+          <w:b/>
+          <w:bCs/>
+          <w:color w:val="00B0F0"/>
+          <w:sz w:val="24"/>
+          <w:szCs w:val="24"/>
+        </w:rPr>
+        <w:t xml:space="preserve"> </w:t>
       </w:r>
       <w:r>
         <w:rPr>
@@ -2899,6 +2948,7 @@
           <w:szCs w:val="24"/>
         </w:rPr>
       </w:pPr>
+      <w:proofErr w:type="spellStart"/>
       <w:r>
         <w:rPr>
           <w:b/>
@@ -2909,6 +2959,7 @@
         </w:rPr>
         <w:t>BikeID</w:t>
       </w:r>
+      <w:proofErr w:type="spellEnd"/>
       <w:r>
         <w:rPr>
           <w:b/>
@@ -2965,15 +3016,27 @@
           <w:szCs w:val="24"/>
         </w:rPr>
       </w:pPr>
-      <w:r>
-        <w:rPr>
-          <w:b/>
-          <w:bCs/>
-          <w:color w:val="00B0F0"/>
-          <w:sz w:val="24"/>
-          <w:szCs w:val="24"/>
-        </w:rPr>
-        <w:t xml:space="preserve">BikeSerialNumber </w:t>
+      <w:proofErr w:type="spellStart"/>
+      <w:r>
+        <w:rPr>
+          <w:b/>
+          <w:bCs/>
+          <w:color w:val="00B0F0"/>
+          <w:sz w:val="24"/>
+          <w:szCs w:val="24"/>
+        </w:rPr>
+        <w:t>BikeSerialNumber</w:t>
+      </w:r>
+      <w:proofErr w:type="spellEnd"/>
+      <w:r>
+        <w:rPr>
+          <w:b/>
+          <w:bCs/>
+          <w:color w:val="00B0F0"/>
+          <w:sz w:val="24"/>
+          <w:szCs w:val="24"/>
+        </w:rPr>
+        <w:t xml:space="preserve"> </w:t>
       </w:r>
       <w:r>
         <w:rPr>
@@ -3105,15 +3168,27 @@
           <w:szCs w:val="24"/>
         </w:rPr>
       </w:pPr>
-      <w:r>
-        <w:rPr>
-          <w:b/>
-          <w:bCs/>
-          <w:color w:val="00B0F0"/>
-          <w:sz w:val="24"/>
-          <w:szCs w:val="24"/>
-        </w:rPr>
-        <w:t xml:space="preserve">BikeType </w:t>
+      <w:proofErr w:type="spellStart"/>
+      <w:r>
+        <w:rPr>
+          <w:b/>
+          <w:bCs/>
+          <w:color w:val="00B0F0"/>
+          <w:sz w:val="24"/>
+          <w:szCs w:val="24"/>
+        </w:rPr>
+        <w:t>BikeType</w:t>
+      </w:r>
+      <w:proofErr w:type="spellEnd"/>
+      <w:r>
+        <w:rPr>
+          <w:b/>
+          <w:bCs/>
+          <w:color w:val="00B0F0"/>
+          <w:sz w:val="24"/>
+          <w:szCs w:val="24"/>
+        </w:rPr>
+        <w:t xml:space="preserve"> </w:t>
       </w:r>
       <w:r>
         <w:rPr>
@@ -3155,6 +3230,7 @@
           <w:szCs w:val="24"/>
         </w:rPr>
       </w:pPr>
+      <w:proofErr w:type="spellStart"/>
       <w:r>
         <w:rPr>
           <w:b/>
@@ -3165,6 +3241,7 @@
         </w:rPr>
         <w:t>CurrentStatus</w:t>
       </w:r>
+      <w:proofErr w:type="spellEnd"/>
       <w:r>
         <w:rPr>
           <w:b/>
@@ -3268,15 +3345,27 @@
           <w:szCs w:val="24"/>
         </w:rPr>
       </w:pPr>
-      <w:r>
-        <w:rPr>
-          <w:b/>
-          <w:bCs/>
-          <w:color w:val="00B0F0"/>
-          <w:sz w:val="24"/>
-          <w:szCs w:val="24"/>
-        </w:rPr>
-        <w:t xml:space="preserve">LastMaintenanceDate </w:t>
+      <w:proofErr w:type="spellStart"/>
+      <w:r>
+        <w:rPr>
+          <w:b/>
+          <w:bCs/>
+          <w:color w:val="00B0F0"/>
+          <w:sz w:val="24"/>
+          <w:szCs w:val="24"/>
+        </w:rPr>
+        <w:t>LastMaintenanceDate</w:t>
+      </w:r>
+      <w:proofErr w:type="spellEnd"/>
+      <w:r>
+        <w:rPr>
+          <w:b/>
+          <w:bCs/>
+          <w:color w:val="00B0F0"/>
+          <w:sz w:val="24"/>
+          <w:szCs w:val="24"/>
+        </w:rPr>
+        <w:t xml:space="preserve"> </w:t>
       </w:r>
       <w:r>
         <w:rPr>
@@ -3326,15 +3415,27 @@
           <w:szCs w:val="24"/>
         </w:rPr>
       </w:pPr>
-      <w:r>
-        <w:rPr>
-          <w:b/>
-          <w:bCs/>
-          <w:color w:val="00B0F0"/>
-          <w:sz w:val="24"/>
-          <w:szCs w:val="24"/>
-        </w:rPr>
-        <w:t xml:space="preserve">RentalRatePerMinute </w:t>
+      <w:proofErr w:type="spellStart"/>
+      <w:r>
+        <w:rPr>
+          <w:b/>
+          <w:bCs/>
+          <w:color w:val="00B0F0"/>
+          <w:sz w:val="24"/>
+          <w:szCs w:val="24"/>
+        </w:rPr>
+        <w:t>RentalRatePerMinute</w:t>
+      </w:r>
+      <w:proofErr w:type="spellEnd"/>
+      <w:r>
+        <w:rPr>
+          <w:b/>
+          <w:bCs/>
+          <w:color w:val="00B0F0"/>
+          <w:sz w:val="24"/>
+          <w:szCs w:val="24"/>
+        </w:rPr>
+        <w:t xml:space="preserve"> </w:t>
       </w:r>
       <w:r>
         <w:rPr>
@@ -3375,15 +3476,27 @@
           <w:szCs w:val="24"/>
         </w:rPr>
       </w:pPr>
-      <w:r>
-        <w:rPr>
-          <w:b/>
-          <w:bCs/>
-          <w:color w:val="00B0F0"/>
-          <w:sz w:val="24"/>
-          <w:szCs w:val="24"/>
-        </w:rPr>
-        <w:t xml:space="preserve">LocationID </w:t>
+      <w:proofErr w:type="spellStart"/>
+      <w:r>
+        <w:rPr>
+          <w:b/>
+          <w:bCs/>
+          <w:color w:val="00B0F0"/>
+          <w:sz w:val="24"/>
+          <w:szCs w:val="24"/>
+        </w:rPr>
+        <w:t>LocationID</w:t>
+      </w:r>
+      <w:proofErr w:type="spellEnd"/>
+      <w:r>
+        <w:rPr>
+          <w:b/>
+          <w:bCs/>
+          <w:color w:val="00B0F0"/>
+          <w:sz w:val="24"/>
+          <w:szCs w:val="24"/>
+        </w:rPr>
+        <w:t xml:space="preserve"> </w:t>
       </w:r>
       <w:r>
         <w:rPr>
@@ -3532,6 +3645,7 @@
           <w:szCs w:val="24"/>
         </w:rPr>
       </w:pPr>
+      <w:proofErr w:type="spellStart"/>
       <w:r>
         <w:rPr>
           <w:b/>
@@ -3541,7 +3655,18 @@
           <w:szCs w:val="24"/>
         </w:rPr>
         <w:lastRenderedPageBreak/>
-        <w:t xml:space="preserve">RentalID </w:t>
+        <w:t>RentalID</w:t>
+      </w:r>
+      <w:proofErr w:type="spellEnd"/>
+      <w:r>
+        <w:rPr>
+          <w:b/>
+          <w:bCs/>
+          <w:color w:val="00B0F0"/>
+          <w:sz w:val="24"/>
+          <w:szCs w:val="24"/>
+        </w:rPr>
+        <w:t xml:space="preserve"> </w:t>
       </w:r>
       <w:r>
         <w:rPr>
@@ -3574,15 +3699,27 @@
           <w:szCs w:val="24"/>
         </w:rPr>
       </w:pPr>
-      <w:r>
-        <w:rPr>
-          <w:b/>
-          <w:bCs/>
-          <w:color w:val="00B0F0"/>
-          <w:sz w:val="24"/>
-          <w:szCs w:val="24"/>
-        </w:rPr>
-        <w:t xml:space="preserve">CustomerID </w:t>
+      <w:proofErr w:type="spellStart"/>
+      <w:r>
+        <w:rPr>
+          <w:b/>
+          <w:bCs/>
+          <w:color w:val="00B0F0"/>
+          <w:sz w:val="24"/>
+          <w:szCs w:val="24"/>
+        </w:rPr>
+        <w:t>CustomerID</w:t>
+      </w:r>
+      <w:proofErr w:type="spellEnd"/>
+      <w:r>
+        <w:rPr>
+          <w:b/>
+          <w:bCs/>
+          <w:color w:val="00B0F0"/>
+          <w:sz w:val="24"/>
+          <w:szCs w:val="24"/>
+        </w:rPr>
+        <w:t xml:space="preserve"> </w:t>
       </w:r>
       <w:r>
         <w:rPr>
@@ -3615,15 +3752,27 @@
           <w:szCs w:val="24"/>
         </w:rPr>
       </w:pPr>
-      <w:r>
-        <w:rPr>
-          <w:b/>
-          <w:bCs/>
-          <w:color w:val="00B0F0"/>
-          <w:sz w:val="24"/>
-          <w:szCs w:val="24"/>
-        </w:rPr>
-        <w:t xml:space="preserve">BikeID </w:t>
+      <w:proofErr w:type="spellStart"/>
+      <w:r>
+        <w:rPr>
+          <w:b/>
+          <w:bCs/>
+          <w:color w:val="00B0F0"/>
+          <w:sz w:val="24"/>
+          <w:szCs w:val="24"/>
+        </w:rPr>
+        <w:t>BikeID</w:t>
+      </w:r>
+      <w:proofErr w:type="spellEnd"/>
+      <w:r>
+        <w:rPr>
+          <w:b/>
+          <w:bCs/>
+          <w:color w:val="00B0F0"/>
+          <w:sz w:val="24"/>
+          <w:szCs w:val="24"/>
+        </w:rPr>
+        <w:t xml:space="preserve"> </w:t>
       </w:r>
       <w:r>
         <w:rPr>
@@ -3680,15 +3829,27 @@
           <w:szCs w:val="24"/>
         </w:rPr>
       </w:pPr>
-      <w:r>
-        <w:rPr>
-          <w:b/>
-          <w:bCs/>
-          <w:color w:val="00B0F0"/>
-          <w:sz w:val="24"/>
-          <w:szCs w:val="24"/>
-        </w:rPr>
-        <w:t xml:space="preserve">RentalStartDate </w:t>
+      <w:proofErr w:type="spellStart"/>
+      <w:r>
+        <w:rPr>
+          <w:b/>
+          <w:bCs/>
+          <w:color w:val="00B0F0"/>
+          <w:sz w:val="24"/>
+          <w:szCs w:val="24"/>
+        </w:rPr>
+        <w:t>RentalStartDate</w:t>
+      </w:r>
+      <w:proofErr w:type="spellEnd"/>
+      <w:r>
+        <w:rPr>
+          <w:b/>
+          <w:bCs/>
+          <w:color w:val="00B0F0"/>
+          <w:sz w:val="24"/>
+          <w:szCs w:val="24"/>
+        </w:rPr>
+        <w:t xml:space="preserve"> </w:t>
       </w:r>
       <w:r>
         <w:rPr>
@@ -3721,15 +3882,27 @@
           <w:szCs w:val="24"/>
         </w:rPr>
       </w:pPr>
-      <w:r>
-        <w:rPr>
-          <w:b/>
-          <w:bCs/>
-          <w:color w:val="00B0F0"/>
-          <w:sz w:val="24"/>
-          <w:szCs w:val="24"/>
-        </w:rPr>
-        <w:t xml:space="preserve">RentalEndDate </w:t>
+      <w:proofErr w:type="spellStart"/>
+      <w:r>
+        <w:rPr>
+          <w:b/>
+          <w:bCs/>
+          <w:color w:val="00B0F0"/>
+          <w:sz w:val="24"/>
+          <w:szCs w:val="24"/>
+        </w:rPr>
+        <w:t>RentalEndDate</w:t>
+      </w:r>
+      <w:proofErr w:type="spellEnd"/>
+      <w:r>
+        <w:rPr>
+          <w:b/>
+          <w:bCs/>
+          <w:color w:val="00B0F0"/>
+          <w:sz w:val="24"/>
+          <w:szCs w:val="24"/>
+        </w:rPr>
+        <w:t xml:space="preserve"> </w:t>
       </w:r>
       <w:r>
         <w:rPr>
@@ -3762,15 +3935,27 @@
           <w:szCs w:val="24"/>
         </w:rPr>
       </w:pPr>
-      <w:r>
-        <w:rPr>
-          <w:b/>
-          <w:bCs/>
-          <w:color w:val="00B0F0"/>
-          <w:sz w:val="24"/>
-          <w:szCs w:val="24"/>
-        </w:rPr>
-        <w:t xml:space="preserve">StartLocationID </w:t>
+      <w:proofErr w:type="spellStart"/>
+      <w:r>
+        <w:rPr>
+          <w:b/>
+          <w:bCs/>
+          <w:color w:val="00B0F0"/>
+          <w:sz w:val="24"/>
+          <w:szCs w:val="24"/>
+        </w:rPr>
+        <w:t>StartLocationID</w:t>
+      </w:r>
+      <w:proofErr w:type="spellEnd"/>
+      <w:r>
+        <w:rPr>
+          <w:b/>
+          <w:bCs/>
+          <w:color w:val="00B0F0"/>
+          <w:sz w:val="24"/>
+          <w:szCs w:val="24"/>
+        </w:rPr>
+        <w:t xml:space="preserve"> </w:t>
       </w:r>
       <w:r>
         <w:rPr>
@@ -3811,15 +3996,27 @@
           <w:szCs w:val="24"/>
         </w:rPr>
       </w:pPr>
-      <w:r>
-        <w:rPr>
-          <w:b/>
-          <w:bCs/>
-          <w:color w:val="00B0F0"/>
-          <w:sz w:val="24"/>
-          <w:szCs w:val="24"/>
-        </w:rPr>
-        <w:t xml:space="preserve">EndLocationID </w:t>
+      <w:proofErr w:type="spellStart"/>
+      <w:r>
+        <w:rPr>
+          <w:b/>
+          <w:bCs/>
+          <w:color w:val="00B0F0"/>
+          <w:sz w:val="24"/>
+          <w:szCs w:val="24"/>
+        </w:rPr>
+        <w:t>EndLocationID</w:t>
+      </w:r>
+      <w:proofErr w:type="spellEnd"/>
+      <w:r>
+        <w:rPr>
+          <w:b/>
+          <w:bCs/>
+          <w:color w:val="00B0F0"/>
+          <w:sz w:val="24"/>
+          <w:szCs w:val="24"/>
+        </w:rPr>
+        <w:t xml:space="preserve"> </w:t>
       </w:r>
       <w:r>
         <w:rPr>
@@ -3851,15 +4048,27 @@
           <w:szCs w:val="24"/>
         </w:rPr>
       </w:pPr>
-      <w:r>
-        <w:rPr>
-          <w:b/>
-          <w:bCs/>
-          <w:color w:val="00B0F0"/>
-          <w:sz w:val="24"/>
-          <w:szCs w:val="24"/>
-        </w:rPr>
-        <w:t xml:space="preserve">TotalCost </w:t>
+      <w:proofErr w:type="spellStart"/>
+      <w:r>
+        <w:rPr>
+          <w:b/>
+          <w:bCs/>
+          <w:color w:val="00B0F0"/>
+          <w:sz w:val="24"/>
+          <w:szCs w:val="24"/>
+        </w:rPr>
+        <w:t>TotalCost</w:t>
+      </w:r>
+      <w:proofErr w:type="spellEnd"/>
+      <w:r>
+        <w:rPr>
+          <w:b/>
+          <w:bCs/>
+          <w:color w:val="00B0F0"/>
+          <w:sz w:val="24"/>
+          <w:szCs w:val="24"/>
+        </w:rPr>
+        <w:t xml:space="preserve"> </w:t>
       </w:r>
       <w:r>
         <w:rPr>
@@ -3898,15 +4107,27 @@
           <w:szCs w:val="24"/>
         </w:rPr>
       </w:pPr>
-      <w:r>
-        <w:rPr>
-          <w:b/>
-          <w:bCs/>
-          <w:color w:val="00B0F0"/>
-          <w:sz w:val="24"/>
-          <w:szCs w:val="24"/>
-        </w:rPr>
-        <w:t xml:space="preserve">PaymentStatus </w:t>
+      <w:proofErr w:type="spellStart"/>
+      <w:r>
+        <w:rPr>
+          <w:b/>
+          <w:bCs/>
+          <w:color w:val="00B0F0"/>
+          <w:sz w:val="24"/>
+          <w:szCs w:val="24"/>
+        </w:rPr>
+        <w:t>PaymentStatus</w:t>
+      </w:r>
+      <w:proofErr w:type="spellEnd"/>
+      <w:r>
+        <w:rPr>
+          <w:b/>
+          <w:bCs/>
+          <w:color w:val="00B0F0"/>
+          <w:sz w:val="24"/>
+          <w:szCs w:val="24"/>
+        </w:rPr>
+        <w:t xml:space="preserve"> </w:t>
       </w:r>
       <w:r>
         <w:rPr>
@@ -3995,6 +4216,7 @@
           <w:szCs w:val="24"/>
         </w:rPr>
       </w:pPr>
+      <w:proofErr w:type="spellStart"/>
       <w:r>
         <w:rPr>
           <w:b/>
@@ -4005,6 +4227,7 @@
         </w:rPr>
         <w:t>LocationID</w:t>
       </w:r>
+      <w:proofErr w:type="spellEnd"/>
       <w:r>
         <w:rPr>
           <w:b/>
@@ -4045,15 +4268,27 @@
           <w:szCs w:val="24"/>
         </w:rPr>
       </w:pPr>
-      <w:r>
-        <w:rPr>
-          <w:b/>
-          <w:bCs/>
-          <w:color w:val="00B0F0"/>
-          <w:sz w:val="24"/>
-          <w:szCs w:val="24"/>
-        </w:rPr>
-        <w:t xml:space="preserve">LocationName </w:t>
+      <w:proofErr w:type="spellStart"/>
+      <w:r>
+        <w:rPr>
+          <w:b/>
+          <w:bCs/>
+          <w:color w:val="00B0F0"/>
+          <w:sz w:val="24"/>
+          <w:szCs w:val="24"/>
+        </w:rPr>
+        <w:t>LocationName</w:t>
+      </w:r>
+      <w:proofErr w:type="spellEnd"/>
+      <w:r>
+        <w:rPr>
+          <w:b/>
+          <w:bCs/>
+          <w:color w:val="00B0F0"/>
+          <w:sz w:val="24"/>
+          <w:szCs w:val="24"/>
+        </w:rPr>
+        <w:t xml:space="preserve"> </w:t>
       </w:r>
       <w:r>
         <w:rPr>
@@ -4286,15 +4521,27 @@
           <w:szCs w:val="24"/>
         </w:rPr>
       </w:pPr>
-      <w:r>
-        <w:rPr>
-          <w:b/>
-          <w:bCs/>
-          <w:color w:val="00B0F0"/>
-          <w:sz w:val="24"/>
-          <w:szCs w:val="24"/>
-        </w:rPr>
-        <w:t xml:space="preserve">StaffID </w:t>
+      <w:proofErr w:type="spellStart"/>
+      <w:r>
+        <w:rPr>
+          <w:b/>
+          <w:bCs/>
+          <w:color w:val="00B0F0"/>
+          <w:sz w:val="24"/>
+          <w:szCs w:val="24"/>
+        </w:rPr>
+        <w:t>StaffID</w:t>
+      </w:r>
+      <w:proofErr w:type="spellEnd"/>
+      <w:r>
+        <w:rPr>
+          <w:b/>
+          <w:bCs/>
+          <w:color w:val="00B0F0"/>
+          <w:sz w:val="24"/>
+          <w:szCs w:val="24"/>
+        </w:rPr>
+        <w:t xml:space="preserve"> </w:t>
       </w:r>
       <w:r>
         <w:rPr>
@@ -4373,15 +4620,27 @@
           <w:szCs w:val="24"/>
         </w:rPr>
       </w:pPr>
-      <w:r>
-        <w:rPr>
-          <w:b/>
-          <w:bCs/>
-          <w:color w:val="00B0F0"/>
-          <w:sz w:val="24"/>
-          <w:szCs w:val="24"/>
-        </w:rPr>
-        <w:t xml:space="preserve">Lastname </w:t>
+      <w:proofErr w:type="spellStart"/>
+      <w:r>
+        <w:rPr>
+          <w:b/>
+          <w:bCs/>
+          <w:color w:val="00B0F0"/>
+          <w:sz w:val="24"/>
+          <w:szCs w:val="24"/>
+        </w:rPr>
+        <w:t>Lastname</w:t>
+      </w:r>
+      <w:proofErr w:type="spellEnd"/>
+      <w:r>
+        <w:rPr>
+          <w:b/>
+          <w:bCs/>
+          <w:color w:val="00B0F0"/>
+          <w:sz w:val="24"/>
+          <w:szCs w:val="24"/>
+        </w:rPr>
+        <w:t xml:space="preserve"> </w:t>
       </w:r>
       <w:r>
         <w:rPr>
@@ -4467,15 +4726,27 @@
           <w:szCs w:val="24"/>
         </w:rPr>
       </w:pPr>
-      <w:r>
-        <w:rPr>
-          <w:b/>
-          <w:bCs/>
-          <w:color w:val="00B0F0"/>
-          <w:sz w:val="24"/>
-          <w:szCs w:val="24"/>
-        </w:rPr>
-        <w:t xml:space="preserve">LocationID </w:t>
+      <w:proofErr w:type="spellStart"/>
+      <w:r>
+        <w:rPr>
+          <w:b/>
+          <w:bCs/>
+          <w:color w:val="00B0F0"/>
+          <w:sz w:val="24"/>
+          <w:szCs w:val="24"/>
+        </w:rPr>
+        <w:t>LocationID</w:t>
+      </w:r>
+      <w:proofErr w:type="spellEnd"/>
+      <w:r>
+        <w:rPr>
+          <w:b/>
+          <w:bCs/>
+          <w:color w:val="00B0F0"/>
+          <w:sz w:val="24"/>
+          <w:szCs w:val="24"/>
+        </w:rPr>
+        <w:t xml:space="preserve"> </w:t>
       </w:r>
       <w:r>
         <w:rPr>
@@ -4605,15 +4876,27 @@
           <w:szCs w:val="24"/>
         </w:rPr>
       </w:pPr>
-      <w:r>
-        <w:rPr>
-          <w:b/>
-          <w:bCs/>
-          <w:color w:val="00B0F0"/>
-          <w:sz w:val="24"/>
-          <w:szCs w:val="24"/>
-        </w:rPr>
-        <w:t xml:space="preserve">PaymentID </w:t>
+      <w:proofErr w:type="spellStart"/>
+      <w:r>
+        <w:rPr>
+          <w:b/>
+          <w:bCs/>
+          <w:color w:val="00B0F0"/>
+          <w:sz w:val="24"/>
+          <w:szCs w:val="24"/>
+        </w:rPr>
+        <w:t>PaymentID</w:t>
+      </w:r>
+      <w:proofErr w:type="spellEnd"/>
+      <w:r>
+        <w:rPr>
+          <w:b/>
+          <w:bCs/>
+          <w:color w:val="00B0F0"/>
+          <w:sz w:val="24"/>
+          <w:szCs w:val="24"/>
+        </w:rPr>
+        <w:t xml:space="preserve"> </w:t>
       </w:r>
       <w:r>
         <w:rPr>
@@ -4652,15 +4935,27 @@
           <w:szCs w:val="24"/>
         </w:rPr>
       </w:pPr>
-      <w:r>
-        <w:rPr>
-          <w:b/>
-          <w:bCs/>
-          <w:color w:val="00B0F0"/>
-          <w:sz w:val="24"/>
-          <w:szCs w:val="24"/>
-        </w:rPr>
-        <w:t xml:space="preserve">RentalID </w:t>
+      <w:proofErr w:type="spellStart"/>
+      <w:r>
+        <w:rPr>
+          <w:b/>
+          <w:bCs/>
+          <w:color w:val="00B0F0"/>
+          <w:sz w:val="24"/>
+          <w:szCs w:val="24"/>
+        </w:rPr>
+        <w:t>RentalID</w:t>
+      </w:r>
+      <w:proofErr w:type="spellEnd"/>
+      <w:r>
+        <w:rPr>
+          <w:b/>
+          <w:bCs/>
+          <w:color w:val="00B0F0"/>
+          <w:sz w:val="24"/>
+          <w:szCs w:val="24"/>
+        </w:rPr>
+        <w:t xml:space="preserve"> </w:t>
       </w:r>
       <w:r>
         <w:rPr>
@@ -4747,15 +5042,27 @@
           <w:szCs w:val="24"/>
         </w:rPr>
       </w:pPr>
-      <w:r>
-        <w:rPr>
-          <w:b/>
-          <w:bCs/>
-          <w:color w:val="00B0F0"/>
-          <w:sz w:val="24"/>
-          <w:szCs w:val="24"/>
-        </w:rPr>
-        <w:t xml:space="preserve">PaymentDate </w:t>
+      <w:proofErr w:type="spellStart"/>
+      <w:r>
+        <w:rPr>
+          <w:b/>
+          <w:bCs/>
+          <w:color w:val="00B0F0"/>
+          <w:sz w:val="24"/>
+          <w:szCs w:val="24"/>
+        </w:rPr>
+        <w:t>PaymentDate</w:t>
+      </w:r>
+      <w:proofErr w:type="spellEnd"/>
+      <w:r>
+        <w:rPr>
+          <w:b/>
+          <w:bCs/>
+          <w:color w:val="00B0F0"/>
+          <w:sz w:val="24"/>
+          <w:szCs w:val="24"/>
+        </w:rPr>
+        <w:t xml:space="preserve"> </w:t>
       </w:r>
       <w:r>
         <w:rPr>
@@ -4802,15 +5109,27 @@
           <w:szCs w:val="24"/>
         </w:rPr>
       </w:pPr>
-      <w:r>
-        <w:rPr>
-          <w:b/>
-          <w:bCs/>
-          <w:color w:val="00B0F0"/>
-          <w:sz w:val="24"/>
-          <w:szCs w:val="24"/>
-        </w:rPr>
-        <w:t xml:space="preserve">PaymentMethod </w:t>
+      <w:proofErr w:type="spellStart"/>
+      <w:r>
+        <w:rPr>
+          <w:b/>
+          <w:bCs/>
+          <w:color w:val="00B0F0"/>
+          <w:sz w:val="24"/>
+          <w:szCs w:val="24"/>
+        </w:rPr>
+        <w:t>PaymentMethod</w:t>
+      </w:r>
+      <w:proofErr w:type="spellEnd"/>
+      <w:r>
+        <w:rPr>
+          <w:b/>
+          <w:bCs/>
+          <w:color w:val="00B0F0"/>
+          <w:sz w:val="24"/>
+          <w:szCs w:val="24"/>
+        </w:rPr>
+        <w:t xml:space="preserve"> </w:t>
       </w:r>
       <w:r>
         <w:rPr>
@@ -4851,6 +5170,7 @@
           <w:szCs w:val="24"/>
         </w:rPr>
       </w:pPr>
+      <w:proofErr w:type="spellStart"/>
       <w:r>
         <w:rPr>
           <w:b/>
@@ -4860,7 +5180,18 @@
           <w:szCs w:val="24"/>
         </w:rPr>
         <w:lastRenderedPageBreak/>
-        <w:t xml:space="preserve">TransactionID </w:t>
+        <w:t>TransactionID</w:t>
+      </w:r>
+      <w:proofErr w:type="spellEnd"/>
+      <w:r>
+        <w:rPr>
+          <w:b/>
+          <w:bCs/>
+          <w:color w:val="00B0F0"/>
+          <w:sz w:val="24"/>
+          <w:szCs w:val="24"/>
+        </w:rPr>
+        <w:t xml:space="preserve"> </w:t>
       </w:r>
       <w:r>
         <w:rPr>
@@ -4943,6 +5274,7 @@
           <w:szCs w:val="24"/>
         </w:rPr>
       </w:pPr>
+      <w:proofErr w:type="spellStart"/>
       <w:r>
         <w:rPr>
           <w:b/>
@@ -4953,6 +5285,7 @@
         </w:rPr>
         <w:t>LogID</w:t>
       </w:r>
+      <w:proofErr w:type="spellEnd"/>
       <w:r>
         <w:rPr>
           <w:b/>
@@ -4984,6 +5317,7 @@
           <w:szCs w:val="24"/>
         </w:rPr>
       </w:pPr>
+      <w:proofErr w:type="spellStart"/>
       <w:r>
         <w:rPr>
           <w:b/>
@@ -4994,6 +5328,7 @@
         </w:rPr>
         <w:t>BikeID</w:t>
       </w:r>
+      <w:proofErr w:type="spellEnd"/>
       <w:r>
         <w:rPr>
           <w:b/>
@@ -5025,15 +5360,27 @@
           <w:szCs w:val="24"/>
         </w:rPr>
       </w:pPr>
-      <w:r>
-        <w:rPr>
-          <w:b/>
-          <w:bCs/>
-          <w:color w:val="00B0F0"/>
-          <w:sz w:val="24"/>
-          <w:szCs w:val="24"/>
-        </w:rPr>
-        <w:t xml:space="preserve">MaintenanceDate </w:t>
+      <w:proofErr w:type="spellStart"/>
+      <w:r>
+        <w:rPr>
+          <w:b/>
+          <w:bCs/>
+          <w:color w:val="00B0F0"/>
+          <w:sz w:val="24"/>
+          <w:szCs w:val="24"/>
+        </w:rPr>
+        <w:t>MaintenanceDate</w:t>
+      </w:r>
+      <w:proofErr w:type="spellEnd"/>
+      <w:r>
+        <w:rPr>
+          <w:b/>
+          <w:bCs/>
+          <w:color w:val="00B0F0"/>
+          <w:sz w:val="24"/>
+          <w:szCs w:val="24"/>
+        </w:rPr>
+        <w:t xml:space="preserve"> </w:t>
       </w:r>
       <w:r>
         <w:rPr>
@@ -5188,15 +5535,27 @@
           <w:szCs w:val="24"/>
         </w:rPr>
       </w:pPr>
-      <w:r>
-        <w:rPr>
-          <w:b/>
-          <w:bCs/>
-          <w:color w:val="00B0F0"/>
-          <w:sz w:val="24"/>
-          <w:szCs w:val="24"/>
-        </w:rPr>
-        <w:t xml:space="preserve">StaffID </w:t>
+      <w:proofErr w:type="spellStart"/>
+      <w:r>
+        <w:rPr>
+          <w:b/>
+          <w:bCs/>
+          <w:color w:val="00B0F0"/>
+          <w:sz w:val="24"/>
+          <w:szCs w:val="24"/>
+        </w:rPr>
+        <w:t>StaffID</w:t>
+      </w:r>
+      <w:proofErr w:type="spellEnd"/>
+      <w:r>
+        <w:rPr>
+          <w:b/>
+          <w:bCs/>
+          <w:color w:val="00B0F0"/>
+          <w:sz w:val="24"/>
+          <w:szCs w:val="24"/>
+        </w:rPr>
+        <w:t xml:space="preserve"> </w:t>
       </w:r>
       <w:r>
         <w:rPr>

</xml_diff>